<commit_message>
General update of files before cloning to other laptop.
</commit_message>
<xml_diff>
--- a/Appendix Text.docx
+++ b/Appendix Text.docx
@@ -17,7 +17,6 @@
     </w:p>
     <w:p>
       <w:pPr>
-        <w:spacing w:line="259" w:lineRule="auto"/>
         <w:rPr>
           <w:rFonts w:cs="Times New Roman"/>
         </w:rPr>
@@ -26,29 +25,8 @@
         <w:rPr>
           <w:rFonts w:cs="Times New Roman"/>
         </w:rPr>
-        <w:br w:type="page"/>
-      </w:r>
-    </w:p>
-    <w:p>
-      <w:pPr>
-        <w:rPr>
-          <w:rFonts w:cs="Times New Roman"/>
-        </w:rPr>
-      </w:pPr>
-      <w:r>
-        <w:rPr>
-          <w:rFonts w:cs="Times New Roman"/>
-        </w:rPr>
-        <w:lastRenderedPageBreak/>
-        <w:t>Appendix Text.A2</w:t>
-      </w:r>
-    </w:p>
-    <w:p>
-      <w:pPr>
-        <w:rPr>
-          <w:rFonts w:cs="Times New Roman"/>
-        </w:rPr>
-      </w:pPr>
+        <w:t xml:space="preserve">Table S1. </w:t>
+      </w:r>
       <w:r>
         <w:rPr>
           <w:rFonts w:cs="Times New Roman"/>
@@ -542,13 +520,7 @@
               <w:rPr>
                 <w:rFonts w:cs="Times New Roman"/>
               </w:rPr>
-              <w:t>sim</w:t>
-            </w:r>
-            <w:r>
-              <w:rPr>
-                <w:rFonts w:cs="Times New Roman"/>
-              </w:rPr>
-              <w:t>Quadratic</w:t>
+              <w:t>simQuadratic</w:t>
             </w:r>
             <w:r>
               <w:rPr>
@@ -575,13 +547,7 @@
               <w:rPr>
                 <w:rFonts w:cs="Times New Roman"/>
               </w:rPr>
-              <w:t xml:space="preserve">A wrapper to </w:t>
-            </w:r>
-            <w:r>
-              <w:rPr>
-                <w:rFonts w:cs="Times New Roman"/>
-              </w:rPr>
-              <w:t>compare the parameters estimates for the simulated data based on our AR1 model for day and day/year interaction model with a mixed-effect model where day effect is a fixed effect described linear combination of day and day</w:t>
+              <w:t>A wrapper to compare the parameters estimates for the simulated data based on our AR1 model for day and day/year interaction model with a mixed-effect model where day effect is a fixed effect described linear combination of day and day</w:t>
             </w:r>
             <w:r>
               <w:rPr>
@@ -970,6 +936,7 @@
               <w:rPr>
                 <w:rFonts w:cs="Times New Roman"/>
               </w:rPr>
+              <w:lastRenderedPageBreak/>
               <w:t>table_AIC.r</w:t>
             </w:r>
             <w:proofErr w:type="spellEnd"/>
@@ -1031,7 +998,6 @@
               <w:rPr>
                 <w:rFonts w:cs="Times New Roman"/>
               </w:rPr>
-              <w:lastRenderedPageBreak/>
               <w:t>table_bestFitMods.r</w:t>
             </w:r>
             <w:proofErr w:type="spellEnd"/>
@@ -1199,13 +1165,12 @@
           </wp:inline>
         </w:drawing>
       </w:r>
+      <w:bookmarkStart w:id="0" w:name="_GoBack"/>
+      <w:bookmarkEnd w:id="0"/>
     </w:p>
     <w:p>
       <w:r>
-        <w:t>Figure S</w:t>
-      </w:r>
-      <w:r>
-        <w:t xml:space="preserve">1. Violin plot of the percent difference between the estimated and “true” parameter values </w:t>
+        <w:t xml:space="preserve">Figure S1. Violin plot of the percent difference between the estimated and “true” parameter values </w:t>
       </w:r>
       <w:r>
         <w:t xml:space="preserve">(rows) </w:t>
@@ -1494,16 +1459,8 @@
         <w:rPr>
           <w:rFonts w:eastAsiaTheme="minorEastAsia"/>
         </w:rPr>
-        <w:t xml:space="preserve"> </w:t>
-      </w:r>
-      <w:proofErr w:type="gramStart"/>
-      <w:r>
-        <w:rPr>
-          <w:rFonts w:eastAsiaTheme="minorEastAsia"/>
-        </w:rPr>
-        <w:t xml:space="preserve">and </w:t>
-      </w:r>
-      <w:proofErr w:type="gramEnd"/>
+        <w:t xml:space="preserve"> and </w:t>
+      </w:r>
       <m:oMath>
         <m:sSub>
           <m:sSubPr>
@@ -1559,13 +1516,7 @@
         <w:t xml:space="preserve"> vectors based on </w:t>
       </w:r>
       <w:r>
-        <w:t xml:space="preserve">different trials </w:t>
-      </w:r>
-      <w:r>
-        <w:t>(h; x-axis)</w:t>
-      </w:r>
-      <w:r>
-        <w:t xml:space="preserve"> and </w:t>
+        <w:t xml:space="preserve">different trials (h; x-axis) and </w:t>
       </w:r>
       <w:r>
         <w:t>experiment (e; columns)</w:t>
@@ -1704,7 +1655,10 @@
         <w:t xml:space="preserve"> model implemented </w:t>
       </w:r>
       <w:r>
-        <w:t xml:space="preserve">in R with fixed effects for day, </w:t>
+        <w:t>in R with fixed-</w:t>
+      </w:r>
+      <w:r>
+        <w:t xml:space="preserve">effects for day, </w:t>
       </w:r>
       <w:r>
         <w:t>day</w:t>
@@ -1716,12 +1670,7 @@
         <w:t>2</w:t>
       </w:r>
       <w:r>
-        <w:t xml:space="preserve">, and </w:t>
-      </w:r>
-      <w:bookmarkStart w:id="0" w:name="_GoBack"/>
-      <w:bookmarkEnd w:id="0"/>
-      <w:r>
-        <w:t>the day/year interaction.</w:t>
+        <w:t>, and the day/year interaction.</w:t>
       </w:r>
     </w:p>
     <w:sectPr>
@@ -2525,7 +2474,7 @@
 </file>
 
 <file path=customXml/itemProps1.xml><?xml version="1.0" encoding="utf-8"?>
-<ds:datastoreItem xmlns:ds="http://schemas.openxmlformats.org/officeDocument/2006/customXml" ds:itemID="{EA9A6E45-C010-46A1-AA33-ACAC3614DCF9}">
+<ds:datastoreItem xmlns:ds="http://schemas.openxmlformats.org/officeDocument/2006/customXml" ds:itemID="{C5F141D6-6311-4FB1-9628-51151046C84F}">
   <ds:schemaRefs>
     <ds:schemaRef ds:uri="http://schemas.openxmlformats.org/officeDocument/2006/bibliography"/>
   </ds:schemaRefs>

</xml_diff>

<commit_message>
Added a new document with Rich's comments.
</commit_message>
<xml_diff>
--- a/Appendix Text.docx
+++ b/Appendix Text.docx
@@ -8,19 +8,8 @@
           <w:rFonts w:cs="Times New Roman"/>
         </w:rPr>
       </w:pPr>
-      <w:r>
-        <w:rPr>
-          <w:rFonts w:cs="Times New Roman"/>
-        </w:rPr>
-        <w:t>Appendix Text.A1</w:t>
-      </w:r>
-    </w:p>
-    <w:p>
-      <w:pPr>
-        <w:rPr>
-          <w:rFonts w:cs="Times New Roman"/>
-        </w:rPr>
-      </w:pPr>
+      <w:bookmarkStart w:id="0" w:name="_GoBack"/>
+      <w:bookmarkEnd w:id="0"/>
       <w:r>
         <w:rPr>
           <w:rFonts w:cs="Times New Roman"/>
@@ -936,7 +925,6 @@
               <w:rPr>
                 <w:rFonts w:cs="Times New Roman"/>
               </w:rPr>
-              <w:lastRenderedPageBreak/>
               <w:t>table_AIC.r</w:t>
             </w:r>
             <w:proofErr w:type="spellEnd"/>
@@ -998,6 +986,7 @@
               <w:rPr>
                 <w:rFonts w:cs="Times New Roman"/>
               </w:rPr>
+              <w:lastRenderedPageBreak/>
               <w:t>table_bestFitMods.r</w:t>
             </w:r>
             <w:proofErr w:type="spellEnd"/>
@@ -1165,8 +1154,6 @@
           </wp:inline>
         </w:drawing>
       </w:r>
-      <w:bookmarkStart w:id="0" w:name="_GoBack"/>
-      <w:bookmarkEnd w:id="0"/>
     </w:p>
     <w:p>
       <w:r>
@@ -2474,7 +2461,7 @@
 </file>
 
 <file path=customXml/itemProps1.xml><?xml version="1.0" encoding="utf-8"?>
-<ds:datastoreItem xmlns:ds="http://schemas.openxmlformats.org/officeDocument/2006/customXml" ds:itemID="{C5F141D6-6311-4FB1-9628-51151046C84F}">
+<ds:datastoreItem xmlns:ds="http://schemas.openxmlformats.org/officeDocument/2006/customXml" ds:itemID="{D16B557E-E0A0-4331-A088-BB2E451FB45D}">
   <ds:schemaRefs>
     <ds:schemaRef ds:uri="http://schemas.openxmlformats.org/officeDocument/2006/bibliography"/>
   </ds:schemaRefs>

</xml_diff>